<commit_message>
Preparando pesquisa de dados
Pesquisa de dados
</commit_message>
<xml_diff>
--- a/Modelos Doc Christiane LTDA/Documentos Digitáveis/Atestado Médico Digitar.docx
+++ b/Modelos Doc Christiane LTDA/Documentos Digitáveis/Atestado Médico Digitar.docx
@@ -1,6 +1,6 @@
 
 <file path=word/document.xml><?xml version="1.0" encoding="utf-8"?>
-<w:document xmlns:wpc="http://schemas.microsoft.com/office/word/2010/wordprocessingCanvas" xmlns:cx="http://schemas.microsoft.com/office/drawing/2014/chartex" xmlns:cx1="http://schemas.microsoft.com/office/drawing/2015/9/8/chartex" xmlns:cx2="http://schemas.microsoft.com/office/drawing/2015/10/21/chartex" xmlns:cx3="http://schemas.microsoft.com/office/drawing/2016/5/9/chartex" xmlns:cx4="http://schemas.microsoft.com/office/drawing/2016/5/10/chartex" xmlns:cx5="http://schemas.microsoft.com/office/drawing/2016/5/11/chartex" xmlns:cx6="http://schemas.microsoft.com/office/drawing/2016/5/12/chartex" xmlns:cx7="http://schemas.microsoft.com/office/drawing/2016/5/13/chartex" xmlns:cx8="http://schemas.microsoft.com/office/drawing/2016/5/14/chartex" xmlns:mc="http://schemas.openxmlformats.org/markup-compatibility/2006" xmlns:aink="http://schemas.microsoft.com/office/drawing/2016/ink" xmlns:am3d="http://schemas.microsoft.com/office/drawing/2017/model3d" xmlns:o="urn:schemas-microsoft-com:office:office" xmlns:oel="http://schemas.microsoft.com/office/2019/extlst" xmlns:r="http://schemas.openxmlformats.org/officeDocument/2006/relationships" xmlns:m="http://schemas.openxmlformats.org/officeDocument/2006/math" xmlns:v="urn:schemas-microsoft-com:vml" xmlns:wp14="http://schemas.microsoft.com/office/word/2010/wordprocessingDrawing" xmlns:wp="http://schemas.openxmlformats.org/drawingml/2006/wordprocessingDrawing" xmlns:w10="urn:schemas-microsoft-com:office:word" xmlns:w="http://schemas.openxmlformats.org/wordprocessingml/2006/main" xmlns:w14="http://schemas.microsoft.com/office/word/2010/wordml" xmlns:w15="http://schemas.microsoft.com/office/word/2012/wordml" xmlns:w16cex="http://schemas.microsoft.com/office/word/2018/wordml/cex" xmlns:w16cid="http://schemas.microsoft.com/office/word/2016/wordml/cid" xmlns:w16="http://schemas.microsoft.com/office/word/2018/wordml" xmlns:w16sdtdh="http://schemas.microsoft.com/office/word/2020/wordml/sdtdatahash" xmlns:w16se="http://schemas.microsoft.com/office/word/2015/wordml/symex" xmlns:wpg="http://schemas.microsoft.com/office/word/2010/wordprocessingGroup" xmlns:wpi="http://schemas.microsoft.com/office/word/2010/wordprocessingInk" xmlns:wne="http://schemas.microsoft.com/office/word/2006/wordml" xmlns:wps="http://schemas.microsoft.com/office/word/2010/wordprocessingShape" mc:Ignorable="w14 w15 w16se w16cid w16 w16cex w16sdtdh wp14">
+<w:document xmlns:wpc="http://schemas.microsoft.com/office/word/2010/wordprocessingCanvas" xmlns:cx="http://schemas.microsoft.com/office/drawing/2014/chartex" xmlns:cx1="http://schemas.microsoft.com/office/drawing/2015/9/8/chartex" xmlns:cx2="http://schemas.microsoft.com/office/drawing/2015/10/21/chartex" xmlns:cx3="http://schemas.microsoft.com/office/drawing/2016/5/9/chartex" xmlns:cx4="http://schemas.microsoft.com/office/drawing/2016/5/10/chartex" xmlns:cx5="http://schemas.microsoft.com/office/drawing/2016/5/11/chartex" xmlns:cx6="http://schemas.microsoft.com/office/drawing/2016/5/12/chartex" xmlns:cx7="http://schemas.microsoft.com/office/drawing/2016/5/13/chartex" xmlns:cx8="http://schemas.microsoft.com/office/drawing/2016/5/14/chartex" xmlns:mc="http://schemas.openxmlformats.org/markup-compatibility/2006" xmlns:aink="http://schemas.microsoft.com/office/drawing/2016/ink" xmlns:am3d="http://schemas.microsoft.com/office/drawing/2017/model3d" xmlns:o="urn:schemas-microsoft-com:office:office" xmlns:r="http://schemas.openxmlformats.org/officeDocument/2006/relationships" xmlns:m="http://schemas.openxmlformats.org/officeDocument/2006/math" xmlns:v="urn:schemas-microsoft-com:vml" xmlns:wp14="http://schemas.microsoft.com/office/word/2010/wordprocessingDrawing" xmlns:wp="http://schemas.openxmlformats.org/drawingml/2006/wordprocessingDrawing" xmlns:w10="urn:schemas-microsoft-com:office:word" xmlns:w="http://schemas.openxmlformats.org/wordprocessingml/2006/main" xmlns:w14="http://schemas.microsoft.com/office/word/2010/wordml" xmlns:w15="http://schemas.microsoft.com/office/word/2012/wordml" xmlns:w16cex="http://schemas.microsoft.com/office/word/2018/wordml/cex" xmlns:w16cid="http://schemas.microsoft.com/office/word/2016/wordml/cid" xmlns:w16="http://schemas.microsoft.com/office/word/2018/wordml" xmlns:w16sdtdh="http://schemas.microsoft.com/office/word/2020/wordml/sdtdatahash" xmlns:w16se="http://schemas.microsoft.com/office/word/2015/wordml/symex" xmlns:wpg="http://schemas.microsoft.com/office/word/2010/wordprocessingGroup" xmlns:wpi="http://schemas.microsoft.com/office/word/2010/wordprocessingInk" xmlns:wne="http://schemas.microsoft.com/office/word/2006/wordml" xmlns:wps="http://schemas.microsoft.com/office/word/2010/wordprocessingShape" mc:Ignorable="w14 w15 w16se w16cid w16 w16cex w16sdtdh wp14">
   <w:body>
     <w:p>
       <w:pPr>
@@ -312,7 +312,7 @@
           <w:noProof/>
           <w:spacing w:val="-19"/>
         </w:rPr>
-        <w:t>Malcolm Wallace Lopes Soragi</w:t>
+        <w:t>«Nome»</w:t>
       </w:r>
       <w:r>
         <w:rPr>
@@ -463,7 +463,7 @@
           <w:noProof/>
           <w:spacing w:val="-5"/>
         </w:rPr>
-        <w:t>14:04</w:t>
+        <w:t>«Hora_Inicial_da_Consulta»</w:t>
       </w:r>
       <w:r>
         <w:rPr>
@@ -518,7 +518,7 @@
           <w:noProof/>
           <w:w w:val="95"/>
         </w:rPr>
-        <w:t>14:25</w:t>
+        <w:t>«Hora_Final_da_Consulta»</w:t>
       </w:r>
       <w:r>
         <w:rPr>
@@ -585,7 +585,7 @@
           <w:noProof/>
           <w:w w:val="95"/>
         </w:rPr>
-        <w:t>31/07/2025</w:t>
+        <w:t>«Data_da_Consulta»</w:t>
       </w:r>
       <w:r>
         <w:rPr>
@@ -670,7 +670,7 @@
           <w:noProof/>
           <w:spacing w:val="-19"/>
         </w:rPr>
-        <w:t>3</w:t>
+        <w:t>«Dias_de_Repouso»</w:t>
       </w:r>
       <w:r>
         <w:rPr>
@@ -805,7 +805,7 @@
           <w:noProof/>
           <w:spacing w:val="-10"/>
         </w:rPr>
-        <w:t xml:space="preserve">31/07/2025 </w:t>
+        <w:t>«Data»</w:t>
       </w:r>
       <w:r>
         <w:rPr>
@@ -876,7 +876,23 @@
           <w:noProof/>
           <w:u w:val="single"/>
         </w:rPr>
-        <w:t>Z05</w:t>
+        <w:t>«</w:t>
+      </w:r>
+      <w:r>
+        <w:rPr>
+          <w:rFonts w:ascii="Times New Roman"/>
+          <w:noProof/>
+          <w:u w:val="single"/>
+        </w:rPr>
+        <w:t>CID</w:t>
+      </w:r>
+      <w:r>
+        <w:rPr>
+          <w:rFonts w:ascii="Times New Roman"/>
+          <w:noProof/>
+          <w:u w:val="single"/>
+        </w:rPr>
+        <w:t>»</w:t>
       </w:r>
       <w:r>
         <w:rPr>
@@ -986,7 +1002,7 @@
           </mc:Choice>
           <mc:Fallback>
             <w:pict>
-              <v:shape w14:anchorId="1CAF9C18" id="Graphic 3" o:spid="_x0000_s1026" style="position:absolute;margin-left:47.05pt;margin-top:14.3pt;width:142.55pt;height:.1pt;z-index:-15727616;visibility:visible;mso-wrap-style:square;mso-wrap-distance-left:0;mso-wrap-distance-top:0;mso-wrap-distance-right:0;mso-wrap-distance-bottom:0;mso-position-horizontal:absolute;mso-position-horizontal-relative:page;mso-position-vertical:absolute;mso-position-vertical-relative:text;v-text-anchor:top" coordsize="1810385,1270" o:gfxdata="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" path="m,l1810241,e" filled="f" strokeweight=".27286mm">
+              <v:shape w14:anchorId="225BC4C4" id="Graphic 3" o:spid="_x0000_s1026" style="position:absolute;margin-left:47.05pt;margin-top:14.3pt;width:142.55pt;height:.1pt;z-index:-15727616;visibility:visible;mso-wrap-style:square;mso-wrap-distance-left:0;mso-wrap-distance-top:0;mso-wrap-distance-right:0;mso-wrap-distance-bottom:0;mso-position-horizontal:absolute;mso-position-horizontal-relative:page;mso-position-vertical:absolute;mso-position-vertical-relative:text;v-text-anchor:top" coordsize="1810385,1270" o:gfxdata="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" path="m,l1810241,e" filled="f" strokeweight=".27286mm">
                 <v:path arrowok="t"/>
                 <w10:wrap type="topAndBottom" anchorx="page"/>
               </v:shape>
@@ -1067,7 +1083,7 @@
           </mc:Choice>
           <mc:Fallback>
             <w:pict>
-              <v:shape w14:anchorId="016078E7" id="Graphic 4" o:spid="_x0000_s1026" style="position:absolute;margin-left:235.8pt;margin-top:14.3pt;width:142.55pt;height:.1pt;z-index:-15727104;visibility:visible;mso-wrap-style:square;mso-wrap-distance-left:0;mso-wrap-distance-top:0;mso-wrap-distance-right:0;mso-wrap-distance-bottom:0;mso-position-horizontal:absolute;mso-position-horizontal-relative:page;mso-position-vertical:absolute;mso-position-vertical-relative:text;v-text-anchor:top" coordsize="1810385,1270" o:gfxdata="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" path="m,l1810241,e" filled="f" strokeweight=".27286mm">
+              <v:shape w14:anchorId="1F92E173" id="Graphic 4" o:spid="_x0000_s1026" style="position:absolute;margin-left:235.8pt;margin-top:14.3pt;width:142.55pt;height:.1pt;z-index:-15727104;visibility:visible;mso-wrap-style:square;mso-wrap-distance-left:0;mso-wrap-distance-top:0;mso-wrap-distance-right:0;mso-wrap-distance-bottom:0;mso-position-horizontal:absolute;mso-position-horizontal-relative:page;mso-position-vertical:absolute;mso-position-vertical-relative:text;v-text-anchor:top" coordsize="1810385,1270" o:gfxdata="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" path="m,l1810241,e" filled="f" strokeweight=".27286mm">
                 <v:path arrowok="t"/>
                 <w10:wrap type="topAndBottom" anchorx="page"/>
               </v:shape>
@@ -1437,7 +1453,7 @@
           </mc:Choice>
           <mc:Fallback>
             <w:pict>
-              <v:shape w14:anchorId="66457732" id="Graphic 5" o:spid="_x0000_s1026" style="position:absolute;margin-left:0;margin-top:490.65pt;width:419.25pt;height:104.85pt;z-index:-15766016;visibility:visible;mso-wrap-style:square;mso-wrap-distance-left:0;mso-wrap-distance-top:0;mso-wrap-distance-right:0;mso-wrap-distance-bottom:0;mso-position-horizontal:absolute;mso-position-horizontal-relative:page;mso-position-vertical:absolute;mso-position-vertical-relative:page;v-text-anchor:top" coordsize="5324475,1331595" o:gfxdata="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" path="m5324474,1331492l,1331492,,356520,261385,279376,434932,231450,576831,194759,727481,158528,832192,135118,939917,112644,1050307,91401,1163010,71680,1277678,53775r57961,-8180l1393960,37980r58637,-7016l1511507,24586r62607,-6039l1576379,18399r53589,-4511l1689432,9641r55742,-3285l1798903,3852r49945,-1768l1898830,862r50016,-691l1998896,r100198,1156l2199418,4223r100441,4869l2400410,15653r100656,8146l2601817,33419r151293,16961l2904312,70012r202462,29839l3410451,150459,5324474,502387r,829105xe" fillcolor="#0079cc" stroked="f">
+              <v:shape w14:anchorId="0F7008DF" id="Graphic 5" o:spid="_x0000_s1026" style="position:absolute;margin-left:0;margin-top:490.65pt;width:419.25pt;height:104.85pt;z-index:-15766016;visibility:visible;mso-wrap-style:square;mso-wrap-distance-left:0;mso-wrap-distance-top:0;mso-wrap-distance-right:0;mso-wrap-distance-bottom:0;mso-position-horizontal:absolute;mso-position-horizontal-relative:page;mso-position-vertical:absolute;mso-position-vertical-relative:page;v-text-anchor:top" coordsize="5324475,1331595" o:gfxdata="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" path="m5324474,1331492l,1331492,,356520,261385,279376,434932,231450,576831,194759,727481,158528,832192,135118,939917,112644,1050307,91401,1163010,71680,1277678,53775r57961,-8180l1393960,37980r58637,-7016l1511507,24586r62607,-6039l1576379,18399r53589,-4511l1689432,9641r55742,-3285l1798903,3852r49945,-1768l1898830,862r50016,-691l1998896,r100198,1156l2199418,4223r100441,4869l2400410,15653r100656,8146l2601817,33419r151293,16961l2904312,70012r202462,29839l3410451,150459,5324474,502387r,829105xe" fillcolor="#0079cc" stroked="f">
                 <v:path arrowok="t"/>
                 <w10:wrap anchorx="page" anchory="page"/>
               </v:shape>
@@ -1778,7 +1794,7 @@
           </mc:Choice>
           <mc:Fallback>
             <w:pict>
-              <v:group w14:anchorId="18AA9CDC" id="Group 6" o:spid="_x0000_s1026" style="position:absolute;margin-left:0;margin-top:0;width:419.25pt;height:67.2pt;z-index:-15765504;mso-wrap-distance-left:0;mso-wrap-distance-right:0;mso-position-horizontal-relative:page;mso-position-vertical-relative:page" coordsize="53244,8534" o:gfxdata="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">
+              <v:group w14:anchorId="25B494CF" id="Group 6" o:spid="_x0000_s1026" style="position:absolute;margin-left:0;margin-top:0;width:419.25pt;height:67.2pt;z-index:-15765504;mso-wrap-distance-left:0;mso-wrap-distance-right:0;mso-position-horizontal-relative:page;mso-position-vertical-relative:page" coordsize="53244,8534" o:gfxdata="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">
                 <v:shape id="Graphic 7" o:spid="_x0000_s1027" style="position:absolute;width:53244;height:8534;visibility:visible;mso-wrap-style:square;v-text-anchor:top" coordsize="5324475,853440" o:gfxdata="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" path="m1869361,l621517,478760r65004,-24193l683308,455800r55625,-20017l793134,417070r47191,-15349l877923,390712r47249,-12206l972189,366969r46820,-10871l1065669,345895r46535,-9537l1158649,327485r46393,-8209l1251416,311731r46393,-6883l1344255,298627r46536,-5561l1437452,288164r46823,-4242l1531294,280338r47253,-2928l1626067,275139r47825,-1615l1722057,272562r48540,-307l1819549,272600r49399,997l1918831,275245r50401,2299l2020187,280491r51546,3596l2123905,288331r52834,4890l2230271,298757r54265,6181l2339570,311763r55839,7469l2452088,327342r57556,8753l2568112,345487r59417,10033l2710290,370370r86417,16441l2888430,405192r151144,31972l4125893,681339r112393,22913l4353959,726478r113933,20584l4580122,766007r110566,17306l4799629,798984r107353,14036l5012788,825423r104295,10774l5219906,845341r104568,7718l5324474,,1869361,xem192591,l,73891,,834557,17804,818790,56672,786628,97306,755156r42438,-30818l184025,694139r46161,-29619l278265,635447r50036,-28565l380332,578788r72901,-33226l503719,524703r56397,-22385l1869361,,192591,xe" fillcolor="#0079cc" stroked="f">
                   <v:path arrowok="t"/>
                 </v:shape>

</xml_diff>